<commit_message>
cambio de tipos date, por datepicker...ademas de que se debe revisar todos los updates
</commit_message>
<xml_diff>
--- a/curriculum/PENDIENTES SISTEMA DE CURRÍCULUMS.docx
+++ b/curriculum/PENDIENTES SISTEMA DE CURRÍCULUMS.docx
@@ -1,6 +1,6 @@
 
 <file path=word/document.xml><?xml version="1.0" encoding="utf-8"?>
-<w:document xmlns:wpc="http://schemas.microsoft.com/office/word/2010/wordprocessingCanvas" xmlns:mc="http://schemas.openxmlformats.org/markup-compatibility/2006" xmlns:o="urn:schemas-microsoft-com:office:office" xmlns:r="http://schemas.openxmlformats.org/officeDocument/2006/relationships" xmlns:m="http://schemas.openxmlformats.org/officeDocument/2006/math" xmlns:v="urn:schemas-microsoft-com:vml" xmlns:wp14="http://schemas.microsoft.com/office/word/2010/wordprocessingDrawing" xmlns:wp="http://schemas.openxmlformats.org/drawingml/2006/wordprocessingDrawing" xmlns:w10="urn:schemas-microsoft-com:office:word" xmlns:w="http://schemas.openxmlformats.org/wordprocessingml/2006/main" xmlns:w14="http://schemas.microsoft.com/office/word/2010/wordml" xmlns:w15="http://schemas.microsoft.com/office/word/2012/wordml" xmlns:wpg="http://schemas.microsoft.com/office/word/2010/wordprocessingGroup" xmlns:wpi="http://schemas.microsoft.com/office/word/2010/wordprocessingInk" xmlns:wne="http://schemas.microsoft.com/office/word/2006/wordml" xmlns:wps="http://schemas.microsoft.com/office/word/2010/wordprocessingShape" mc:Ignorable="w14 w15 wp14">
+<w:document xmlns:wpc="http://schemas.microsoft.com/office/word/2010/wordprocessingCanvas" xmlns:cx="http://schemas.microsoft.com/office/drawing/2014/chartex" xmlns:mc="http://schemas.openxmlformats.org/markup-compatibility/2006" xmlns:o="urn:schemas-microsoft-com:office:office" xmlns:r="http://schemas.openxmlformats.org/officeDocument/2006/relationships" xmlns:m="http://schemas.openxmlformats.org/officeDocument/2006/math" xmlns:v="urn:schemas-microsoft-com:vml" xmlns:wp14="http://schemas.microsoft.com/office/word/2010/wordprocessingDrawing" xmlns:wp="http://schemas.openxmlformats.org/drawingml/2006/wordprocessingDrawing" xmlns:w10="urn:schemas-microsoft-com:office:word" xmlns:w="http://schemas.openxmlformats.org/wordprocessingml/2006/main" xmlns:w14="http://schemas.microsoft.com/office/word/2010/wordml" xmlns:w15="http://schemas.microsoft.com/office/word/2012/wordml" xmlns:w16se="http://schemas.microsoft.com/office/word/2015/wordml/symex" xmlns:wpg="http://schemas.microsoft.com/office/word/2010/wordprocessingGroup" xmlns:wpi="http://schemas.microsoft.com/office/word/2010/wordprocessingInk" xmlns:wne="http://schemas.microsoft.com/office/word/2006/wordml" xmlns:wps="http://schemas.microsoft.com/office/word/2010/wordprocessingShape" mc:Ignorable="w14 w15 w16se wp14">
   <w:body>
     <w:p>
       <w:pPr>
@@ -237,6 +237,7 @@
         <w:spacing w:line="360" w:lineRule="auto"/>
         <w:jc w:val="both"/>
       </w:pPr>
+      <w:proofErr w:type="gramStart"/>
       <w:r>
         <w:t xml:space="preserve">En </w:t>
       </w:r>
@@ -249,11 +250,7 @@
       </w:r>
       <w:proofErr w:type="spellEnd"/>
       <w:r>
-        <w:t>, dejar Estado de Nacimiento como texto abierto</w:t>
-      </w:r>
-      <w:proofErr w:type="gramStart"/>
-      <w:r>
-        <w:t>?</w:t>
+        <w:t>, dejar Estado de Nacimiento como texto abierto?</w:t>
       </w:r>
       <w:proofErr w:type="gramEnd"/>
     </w:p>
@@ -314,7 +311,7 @@
       <w:r>
         <w:rPr>
           <w:noProof/>
-          <w:lang w:eastAsia="es-MX"/>
+          <w:lang w:val="es-419" w:eastAsia="es-419"/>
         </w:rPr>
         <w:drawing>
           <wp:inline distT="0" distB="0" distL="0" distR="0" wp14:anchorId="3C6903C3" wp14:editId="32AD4360">
@@ -423,7 +420,7 @@
       <w:r>
         <w:rPr>
           <w:noProof/>
-          <w:lang w:eastAsia="es-MX"/>
+          <w:lang w:val="es-419" w:eastAsia="es-419"/>
         </w:rPr>
         <w:drawing>
           <wp:inline distT="0" distB="0" distL="0" distR="0" wp14:anchorId="6D7BECC3" wp14:editId="3ADA57DB">
@@ -492,7 +489,7 @@
       <w:r>
         <w:rPr>
           <w:noProof/>
-          <w:lang w:eastAsia="es-MX"/>
+          <w:lang w:val="es-419" w:eastAsia="es-419"/>
         </w:rPr>
         <w:drawing>
           <wp:inline distT="0" distB="0" distL="0" distR="0" wp14:anchorId="56AB065D" wp14:editId="3A0A088C">
@@ -598,40 +595,28 @@
         </w:rPr>
         <w:t xml:space="preserve"> de que ha sido borrado el profesor</w:t>
       </w:r>
-      <w:bookmarkStart w:id="0" w:name="_GoBack"/>
-      <w:bookmarkEnd w:id="0"/>
-    </w:p>
-    <w:p>
-      <w:pPr>
-        <w:pStyle w:val="ListParagraph"/>
-        <w:numPr>
-          <w:ilvl w:val="0"/>
-          <w:numId w:val="1"/>
-        </w:numPr>
-        <w:spacing w:line="360" w:lineRule="auto"/>
-        <w:rPr>
-          <w:highlight w:val="green"/>
-        </w:rPr>
-      </w:pPr>
-      <w:r>
-        <w:rPr>
-          <w:highlight w:val="green"/>
-        </w:rPr>
+    </w:p>
+    <w:p>
+      <w:pPr>
+        <w:pStyle w:val="ListParagraph"/>
+        <w:numPr>
+          <w:ilvl w:val="0"/>
+          <w:numId w:val="1"/>
+        </w:numPr>
+        <w:spacing w:line="360" w:lineRule="auto"/>
+      </w:pPr>
+      <w:r>
         <w:t xml:space="preserve">En </w:t>
       </w:r>
       <w:proofErr w:type="spellStart"/>
       <w:r>
         <w:rPr>
           <w:i/>
-          <w:highlight w:val="green"/>
         </w:rPr>
         <w:t>laboral.php</w:t>
       </w:r>
       <w:proofErr w:type="spellEnd"/>
       <w:r>
-        <w:rPr>
-          <w:highlight w:val="green"/>
-        </w:rPr>
         <w:t>, mover el campo CRONOLOGÍA al margen izquierdo</w:t>
       </w:r>
     </w:p>
@@ -671,7 +656,7 @@
       <w:r>
         <w:rPr>
           <w:noProof/>
-          <w:lang w:eastAsia="es-MX"/>
+          <w:lang w:val="es-419" w:eastAsia="es-419"/>
         </w:rPr>
         <w:drawing>
           <wp:inline distT="0" distB="0" distL="0" distR="0" wp14:anchorId="6C1F9C0F" wp14:editId="0EFAB957">
@@ -755,7 +740,7 @@
       <w:r>
         <w:rPr>
           <w:noProof/>
-          <w:lang w:eastAsia="es-MX"/>
+          <w:lang w:val="es-419" w:eastAsia="es-419"/>
         </w:rPr>
         <w:drawing>
           <wp:inline distT="0" distB="0" distL="0" distR="0" wp14:anchorId="40BB78CB" wp14:editId="129AEAC7">
@@ -838,7 +823,7 @@
       <w:r>
         <w:rPr>
           <w:noProof/>
-          <w:lang w:eastAsia="es-MX"/>
+          <w:lang w:val="es-419" w:eastAsia="es-419"/>
         </w:rPr>
         <w:drawing>
           <wp:inline distT="0" distB="0" distL="0" distR="0" wp14:anchorId="6B4313D0" wp14:editId="55AE9E87">
@@ -915,29 +900,19 @@
           <w:numId w:val="1"/>
         </w:numPr>
         <w:spacing w:line="360" w:lineRule="auto"/>
-        <w:rPr>
-          <w:highlight w:val="green"/>
-        </w:rPr>
-      </w:pPr>
-      <w:r>
-        <w:rPr>
-          <w:highlight w:val="green"/>
-        </w:rPr>
+      </w:pPr>
+      <w:r>
         <w:t xml:space="preserve">Función que evalúa números (pendiente ver si se agrega a todos los </w:t>
       </w:r>
       <w:proofErr w:type="spellStart"/>
       <w:r>
         <w:rPr>
           <w:b/>
-          <w:highlight w:val="green"/>
         </w:rPr>
         <w:t>numbers</w:t>
       </w:r>
       <w:proofErr w:type="spellEnd"/>
       <w:r>
-        <w:rPr>
-          <w:highlight w:val="green"/>
-        </w:rPr>
         <w:t>)</w:t>
       </w:r>
     </w:p>
@@ -949,10 +924,12 @@
           <w:numId w:val="1"/>
         </w:numPr>
       </w:pPr>
+      <w:bookmarkStart w:id="0" w:name="_GoBack"/>
+      <w:bookmarkEnd w:id="0"/>
       <w:r>
         <w:rPr>
           <w:noProof/>
-          <w:lang w:eastAsia="es-MX"/>
+          <w:lang w:val="es-419" w:eastAsia="es-419"/>
         </w:rPr>
         <w:lastRenderedPageBreak/>
         <w:drawing>
@@ -1050,7 +1027,7 @@
       <w:r>
         <w:rPr>
           <w:noProof/>
-          <w:lang w:eastAsia="es-MX"/>
+          <w:lang w:val="es-419" w:eastAsia="es-419"/>
         </w:rPr>
         <w:drawing>
           <wp:inline distT="0" distB="0" distL="0" distR="0" wp14:anchorId="28907034" wp14:editId="2A6C221C">
@@ -1190,7 +1167,7 @@
       <w:r>
         <w:rPr>
           <w:noProof/>
-          <w:lang w:eastAsia="es-MX"/>
+          <w:lang w:val="es-419" w:eastAsia="es-419"/>
         </w:rPr>
         <w:drawing>
           <wp:inline distT="0" distB="0" distL="0" distR="0" wp14:anchorId="58A3E6EB" wp14:editId="52C7FE31">
@@ -1292,7 +1269,7 @@
       <w:r>
         <w:rPr>
           <w:noProof/>
-          <w:lang w:eastAsia="es-MX"/>
+          <w:lang w:val="es-419" w:eastAsia="es-419"/>
         </w:rPr>
         <w:lastRenderedPageBreak/>
         <w:drawing>
@@ -1383,7 +1360,7 @@
       <w:r>
         <w:rPr>
           <w:noProof/>
-          <w:lang w:eastAsia="es-MX"/>
+          <w:lang w:val="es-419" w:eastAsia="es-419"/>
         </w:rPr>
         <w:drawing>
           <wp:inline distT="0" distB="0" distL="0" distR="0" wp14:anchorId="4EE7975C" wp14:editId="6BACDD35">
@@ -1468,7 +1445,7 @@
       <w:r>
         <w:rPr>
           <w:noProof/>
-          <w:lang w:eastAsia="es-MX"/>
+          <w:lang w:val="es-419" w:eastAsia="es-419"/>
         </w:rPr>
         <w:drawing>
           <wp:inline distT="0" distB="0" distL="0" distR="0" wp14:anchorId="5AED51CF" wp14:editId="08E02347">
@@ -1568,7 +1545,7 @@
       <w:r>
         <w:rPr>
           <w:noProof/>
-          <w:lang w:eastAsia="es-MX"/>
+          <w:lang w:val="es-419" w:eastAsia="es-419"/>
         </w:rPr>
         <w:drawing>
           <wp:inline distT="0" distB="0" distL="0" distR="0" wp14:anchorId="78AF6AE8" wp14:editId="68B0D5B2">
@@ -1630,7 +1607,7 @@
       <w:r>
         <w:rPr>
           <w:noProof/>
-          <w:lang w:eastAsia="es-MX"/>
+          <w:lang w:val="es-419" w:eastAsia="es-419"/>
         </w:rPr>
         <w:drawing>
           <wp:inline distT="0" distB="0" distL="0" distR="0" wp14:anchorId="2E67A8AE" wp14:editId="3A3C2D56">
@@ -1741,7 +1718,7 @@
 </file>
 
 <file path=word/numbering.xml><?xml version="1.0" encoding="utf-8"?>
-<w:numbering xmlns:wpc="http://schemas.microsoft.com/office/word/2010/wordprocessingCanvas" xmlns:mc="http://schemas.openxmlformats.org/markup-compatibility/2006" xmlns:o="urn:schemas-microsoft-com:office:office" xmlns:r="http://schemas.openxmlformats.org/officeDocument/2006/relationships" xmlns:m="http://schemas.openxmlformats.org/officeDocument/2006/math" xmlns:v="urn:schemas-microsoft-com:vml" xmlns:wp14="http://schemas.microsoft.com/office/word/2010/wordprocessingDrawing" xmlns:wp="http://schemas.openxmlformats.org/drawingml/2006/wordprocessingDrawing" xmlns:w10="urn:schemas-microsoft-com:office:word" xmlns:w="http://schemas.openxmlformats.org/wordprocessingml/2006/main" xmlns:w14="http://schemas.microsoft.com/office/word/2010/wordml" xmlns:w15="http://schemas.microsoft.com/office/word/2012/wordml" xmlns:wpg="http://schemas.microsoft.com/office/word/2010/wordprocessingGroup" xmlns:wpi="http://schemas.microsoft.com/office/word/2010/wordprocessingInk" xmlns:wne="http://schemas.microsoft.com/office/word/2006/wordml" xmlns:wps="http://schemas.microsoft.com/office/word/2010/wordprocessingShape" mc:Ignorable="w14 w15 wp14">
+<w:numbering xmlns:wpc="http://schemas.microsoft.com/office/word/2010/wordprocessingCanvas" xmlns:cx="http://schemas.microsoft.com/office/drawing/2014/chartex" xmlns:mc="http://schemas.openxmlformats.org/markup-compatibility/2006" xmlns:o="urn:schemas-microsoft-com:office:office" xmlns:r="http://schemas.openxmlformats.org/officeDocument/2006/relationships" xmlns:m="http://schemas.openxmlformats.org/officeDocument/2006/math" xmlns:v="urn:schemas-microsoft-com:vml" xmlns:wp14="http://schemas.microsoft.com/office/word/2010/wordprocessingDrawing" xmlns:wp="http://schemas.openxmlformats.org/drawingml/2006/wordprocessingDrawing" xmlns:w10="urn:schemas-microsoft-com:office:word" xmlns:w="http://schemas.openxmlformats.org/wordprocessingml/2006/main" xmlns:w14="http://schemas.microsoft.com/office/word/2010/wordml" xmlns:w15="http://schemas.microsoft.com/office/word/2012/wordml" xmlns:w16se="http://schemas.microsoft.com/office/word/2015/wordml/symex" xmlns:wpg="http://schemas.microsoft.com/office/word/2010/wordprocessingGroup" xmlns:wpi="http://schemas.microsoft.com/office/word/2010/wordprocessingInk" xmlns:wne="http://schemas.microsoft.com/office/word/2006/wordml" xmlns:wps="http://schemas.microsoft.com/office/word/2010/wordprocessingShape" mc:Ignorable="w14 w15 w16se wp14">
   <w:abstractNum w:abstractNumId="0" w15:restartNumberingAfterBreak="0">
     <w:nsid w:val="0FAF4F8B"/>
     <w:multiLevelType w:val="hybridMultilevel"/>
@@ -1978,7 +1955,7 @@
 </file>
 
 <file path=word/styles.xml><?xml version="1.0" encoding="utf-8"?>
-<w:styles xmlns:mc="http://schemas.openxmlformats.org/markup-compatibility/2006" xmlns:r="http://schemas.openxmlformats.org/officeDocument/2006/relationships" xmlns:w="http://schemas.openxmlformats.org/wordprocessingml/2006/main" xmlns:w14="http://schemas.microsoft.com/office/word/2010/wordml" xmlns:w15="http://schemas.microsoft.com/office/word/2012/wordml" mc:Ignorable="w14 w15">
+<w:styles xmlns:mc="http://schemas.openxmlformats.org/markup-compatibility/2006" xmlns:r="http://schemas.openxmlformats.org/officeDocument/2006/relationships" xmlns:w="http://schemas.openxmlformats.org/wordprocessingml/2006/main" xmlns:w14="http://schemas.microsoft.com/office/word/2010/wordml" xmlns:w15="http://schemas.microsoft.com/office/word/2012/wordml" xmlns:w16se="http://schemas.microsoft.com/office/word/2015/wordml/symex" mc:Ignorable="w14 w15 w16se">
   <w:docDefaults>
     <w:rPrDefault>
       <w:rPr>

</xml_diff>